<commit_message>
Have written 7th handout
</commit_message>
<xml_diff>
--- a/Handouts/handout07.docx
+++ b/Handouts/handout07.docx
@@ -598,7 +598,7 @@
     <w:bookmarkEnd w:id="24"/>
     <w:p>
       <w:r>
-        <w:t xml:space="preserve">Question 9 was a tricky task. The solution gives a function that takes a function and a point and outputs a plot. If the solution is not clear: come and speak to me.</w:t>
+        <w:t xml:space="preserve">Question 9 was a tricky task. The solution file shows a function that takes a function and a point and outputs a plot. If the solution is not clear: come and speak to me.</w:t>
       </w:r>
     </w:p>
     <w:bookmarkStart w:id="25" w:name="importing-data"/>
@@ -668,7 +668,7 @@
         </w:numPr>
       </w:pPr>
       <w:r>
-        <w:t xml:space="preserve">Here't the python script:</w:t>
+        <w:t xml:space="preserve">Here's the python script:</w:t>
       </w:r>
     </w:p>
     <w:p>
@@ -691,7 +691,13 @@
         <w:rPr>
           <w:rStyle w:val="NormalTok"/>
         </w:rPr>
-        <w:t xml:space="preserve">csv</w:t>
+        <w:t xml:space="preserve">csv  </w:t>
+      </w:r>
+      <w:r>
+        <w:rPr>
+          <w:rStyle w:val="CommentTok"/>
+        </w:rPr>
+        <w:t xml:space="preserve"># Use the csv library</w:t>
       </w:r>
       <w:r>
         <w:cr/>
@@ -746,6 +752,81 @@
       </w:r>
       <w:r>
         <w:rPr>
+          <w:rStyle w:val="CommentTok"/>
+        </w:rPr>
+        <w:t xml:space="preserve">"""</w:t>
+      </w:r>
+      <w:r>
+        <w:cr/>
+      </w:r>
+      <w:r>
+        <w:rPr>
+          <w:rStyle w:val="CommentTok"/>
+        </w:rPr>
+        <w:t xml:space="preserve">    A function that returns the nth Fibonacci number.</w:t>
+      </w:r>
+      <w:r>
+        <w:cr/>
+      </w:r>
+      <w:r>
+        <w:cr/>
+      </w:r>
+      <w:r>
+        <w:rPr>
+          <w:rStyle w:val="CommentTok"/>
+        </w:rPr>
+        <w:t xml:space="preserve">    Arguments: n (an integer)</w:t>
+      </w:r>
+      <w:r>
+        <w:cr/>
+      </w:r>
+      <w:r>
+        <w:cr/>
+      </w:r>
+      <w:r>
+        <w:rPr>
+          <w:rStyle w:val="CommentTok"/>
+        </w:rPr>
+        <w:t xml:space="preserve">    Outputs: The nth Fibonacci number (an integer)</w:t>
+      </w:r>
+      <w:r>
+        <w:cr/>
+      </w:r>
+      <w:r>
+        <w:rPr>
+          <w:rStyle w:val="CommentTok"/>
+        </w:rPr>
+        <w:t xml:space="preserve">    """</w:t>
+      </w:r>
+      <w:r>
+        <w:cr/>
+      </w:r>
+      <w:r>
+        <w:rPr>
+          <w:rStyle w:val="NormalTok"/>
+        </w:rPr>
+        <w:t xml:space="preserve"> </w:t>
+      </w:r>
+      <w:r>
+        <w:rPr>
+          <w:rStyle w:val="NormalTok"/>
+        </w:rPr>
+        <w:t xml:space="preserve"> </w:t>
+      </w:r>
+      <w:r>
+        <w:rPr>
+          <w:rStyle w:val="NormalTok"/>
+        </w:rPr>
+        <w:t xml:space="preserve"> </w:t>
+      </w:r>
+      <w:r>
+        <w:rPr>
+          <w:rStyle w:val="NormalTok"/>
+        </w:rPr>
+        <w:t xml:space="preserve"> </w:t>
+      </w:r>
+      <w:r>
+        <w:rPr>
           <w:rStyle w:val="KeywordTok"/>
         </w:rPr>
         <w:t xml:space="preserve">if</w:t>
@@ -1046,39 +1127,409 @@
       </w:r>
       <w:r>
         <w:rPr>
+          <w:rStyle w:val="NormalTok"/>
+        </w:rPr>
+        <w:t xml:space="preserve">f = </w:t>
+      </w:r>
+      <w:r>
+        <w:rPr>
           <w:rStyle w:val="DataTypeTok"/>
         </w:rPr>
-        <w:t xml:space="preserve">file</w:t>
-      </w:r>
-      <w:r>
-        <w:rPr>
-          <w:rStyle w:val="NormalTok"/>
-        </w:rPr>
-        <w:t xml:space="preserve"> </w:t>
-      </w:r>
-      <w:r>
-        <w:rPr>
-          <w:rStyle w:val="NormalTok"/>
-        </w:rPr>
-        <w:t xml:space="preserve">= </w:t>
+        <w:t xml:space="preserve">open</w:t>
+      </w:r>
+      <w:r>
+        <w:rPr>
+          <w:rStyle w:val="NormalTok"/>
+        </w:rPr>
+        <w:t xml:space="preserve">(</w:t>
+      </w:r>
+      <w:r>
+        <w:rPr>
+          <w:rStyle w:val="StringTok"/>
+        </w:rPr>
+        <w:t xml:space="preserve">'fibonaccinumber.csv'</w:t>
+      </w:r>
+      <w:r>
+        <w:rPr>
+          <w:rStyle w:val="NormalTok"/>
+        </w:rPr>
+        <w:t xml:space="preserve">, </w:t>
+      </w:r>
+      <w:r>
+        <w:rPr>
+          <w:rStyle w:val="StringTok"/>
+        </w:rPr>
+        <w:t xml:space="preserve">'w'</w:t>
+      </w:r>
+      <w:r>
+        <w:rPr>
+          <w:rStyle w:val="NormalTok"/>
+        </w:rPr>
+        <w:t xml:space="preserve">)  </w:t>
+      </w:r>
+      <w:r>
+        <w:rPr>
+          <w:rStyle w:val="CommentTok"/>
+        </w:rPr>
+        <w:t xml:space="preserve"># Open a file in write mode</w:t>
+      </w:r>
+      <w:r>
+        <w:cr/>
+      </w:r>
+      <w:r>
+        <w:rPr>
+          <w:rStyle w:val="NormalTok"/>
+        </w:rPr>
+        <w:t xml:space="preserve">csvwrtr = csv.writer(f)  </w:t>
+      </w:r>
+      <w:r>
+        <w:rPr>
+          <w:rStyle w:val="CommentTok"/>
+        </w:rPr>
+        <w:t xml:space="preserve"># Create a writer object (see exercise 10 of sheet 2)</w:t>
+      </w:r>
+      <w:r>
+        <w:cr/>
+      </w:r>
+      <w:r>
+        <w:rPr>
+          <w:rStyle w:val="KeywordTok"/>
+        </w:rPr>
+        <w:t xml:space="preserve">for</w:t>
+      </w:r>
+      <w:r>
+        <w:rPr>
+          <w:rStyle w:val="NormalTok"/>
+        </w:rPr>
+        <w:t xml:space="preserve"> </w:t>
+      </w:r>
+      <w:r>
+        <w:rPr>
+          <w:rStyle w:val="NormalTok"/>
+        </w:rPr>
+        <w:t xml:space="preserve">n in </w:t>
       </w:r>
       <w:r>
         <w:rPr>
           <w:rStyle w:val="DataTypeTok"/>
         </w:rPr>
+        <w:t xml:space="preserve">range</w:t>
+      </w:r>
+      <w:r>
+        <w:rPr>
+          <w:rStyle w:val="NormalTok"/>
+        </w:rPr>
+        <w:t xml:space="preserve">(</w:t>
+      </w:r>
+      <w:r>
+        <w:rPr>
+          <w:rStyle w:val="DecValTok"/>
+        </w:rPr>
+        <w:t xml:space="preserve">31</w:t>
+      </w:r>
+      <w:r>
+        <w:rPr>
+          <w:rStyle w:val="NormalTok"/>
+        </w:rPr>
+        <w:t xml:space="preserve">):  </w:t>
+      </w:r>
+      <w:r>
+        <w:rPr>
+          <w:rStyle w:val="CommentTok"/>
+        </w:rPr>
+        <w:t xml:space="preserve"># Loop n over the first 30 integers</w:t>
+      </w:r>
+      <w:r>
+        <w:cr/>
+      </w:r>
+      <w:r>
+        <w:rPr>
+          <w:rStyle w:val="NormalTok"/>
+        </w:rPr>
+        <w:t xml:space="preserve"> </w:t>
+      </w:r>
+      <w:r>
+        <w:rPr>
+          <w:rStyle w:val="NormalTok"/>
+        </w:rPr>
+        <w:t xml:space="preserve"> </w:t>
+      </w:r>
+      <w:r>
+        <w:rPr>
+          <w:rStyle w:val="NormalTok"/>
+        </w:rPr>
+        <w:t xml:space="preserve"> </w:t>
+      </w:r>
+      <w:r>
+        <w:rPr>
+          <w:rStyle w:val="NormalTok"/>
+        </w:rPr>
+        <w:t xml:space="preserve"> </w:t>
+      </w:r>
+      <w:r>
+        <w:rPr>
+          <w:rStyle w:val="NormalTok"/>
+        </w:rPr>
+        <w:t xml:space="preserve">csvwrtr.writerow([fib(n)])  </w:t>
+      </w:r>
+      <w:r>
+        <w:rPr>
+          <w:rStyle w:val="CommentTok"/>
+        </w:rPr>
+        <w:t xml:space="preserve"># Write the nth Fibonacci number</w:t>
+      </w:r>
+      <w:r>
+        <w:cr/>
+      </w:r>
+      <w:r>
+        <w:cr/>
+      </w:r>
+      <w:r>
+        <w:rPr>
+          <w:rStyle w:val="NormalTok"/>
+        </w:rPr>
+        <w:t xml:space="preserve">f.close()  </w:t>
+      </w:r>
+      <w:r>
+        <w:rPr>
+          <w:rStyle w:val="CommentTok"/>
+        </w:rPr>
+        <w:t xml:space="preserve"># Close the file</w:t>
+      </w:r>
+    </w:p>
+    <w:p>
+      <w:r>
+        <w:t xml:space="preserve">Now let us import that file in to Sage and use the following code to obtain the ratios of two successive numbers:</w:t>
+      </w:r>
+    </w:p>
+    <w:p>
+      <w:pPr>
+        <w:pStyle w:val="SourceCode"/>
+      </w:pPr>
+      <w:r>
+        <w:rPr>
+          <w:rStyle w:val="CharTok"/>
+        </w:rPr>
+        <w:t xml:space="preserve">import</w:t>
+      </w:r>
+      <w:r>
+        <w:rPr>
+          <w:rStyle w:val="NormalTok"/>
+        </w:rPr>
+        <w:t xml:space="preserve"> </w:t>
+      </w:r>
+      <w:r>
+        <w:rPr>
+          <w:rStyle w:val="NormalTok"/>
+        </w:rPr>
+        <w:t xml:space="preserve">csv  </w:t>
+      </w:r>
+      <w:r>
+        <w:rPr>
+          <w:rStyle w:val="CommentTok"/>
+        </w:rPr>
+        <w:t xml:space="preserve"># Use the csv library</w:t>
+      </w:r>
+      <w:r>
+        <w:cr/>
+      </w:r>
+      <w:r>
+        <w:cr/>
+      </w:r>
+      <w:r>
+        <w:rPr>
+          <w:rStyle w:val="NormalTok"/>
+        </w:rPr>
+        <w:t xml:space="preserve">f = </w:t>
+      </w:r>
+      <w:r>
+        <w:rPr>
+          <w:rStyle w:val="DataTypeTok"/>
+        </w:rPr>
         <w:t xml:space="preserve">open</w:t>
       </w:r>
       <w:r>
         <w:rPr>
           <w:rStyle w:val="NormalTok"/>
         </w:rPr>
+        <w:t xml:space="preserve">(DATA + </w:t>
+      </w:r>
+      <w:r>
+        <w:rPr>
+          <w:rStyle w:val="StringTok"/>
+        </w:rPr>
+        <w:t xml:space="preserve">'fibs'</w:t>
+      </w:r>
+      <w:r>
+        <w:rPr>
+          <w:rStyle w:val="NormalTok"/>
+        </w:rPr>
+        <w:t xml:space="preserve">, </w:t>
+      </w:r>
+      <w:r>
+        <w:rPr>
+          <w:rStyle w:val="StringTok"/>
+        </w:rPr>
+        <w:t xml:space="preserve">'r'</w:t>
+      </w:r>
+      <w:r>
+        <w:rPr>
+          <w:rStyle w:val="NormalTok"/>
+        </w:rPr>
+        <w:t xml:space="preserve">)  </w:t>
+      </w:r>
+      <w:r>
+        <w:rPr>
+          <w:rStyle w:val="CommentTok"/>
+        </w:rPr>
+        <w:t xml:space="preserve"># Open the newly loaded file in Sage.</w:t>
+      </w:r>
+      <w:r>
+        <w:cr/>
+      </w:r>
+      <w:r>
+        <w:rPr>
+          <w:rStyle w:val="NormalTok"/>
+        </w:rPr>
+        <w:t xml:space="preserve">csvrdr = csv.reader(f)  </w:t>
+      </w:r>
+      <w:r>
+        <w:rPr>
+          <w:rStyle w:val="CommentTok"/>
+        </w:rPr>
+        <w:t xml:space="preserve"># Create a reader object</w:t>
+      </w:r>
+      <w:r>
+        <w:cr/>
+      </w:r>
+      <w:r>
+        <w:cr/>
+      </w:r>
+      <w:r>
+        <w:rPr>
+          <w:rStyle w:val="NormalTok"/>
+        </w:rPr>
+        <w:t xml:space="preserve">data = [</w:t>
+      </w:r>
+      <w:r>
+        <w:rPr>
+          <w:rStyle w:val="DataTypeTok"/>
+        </w:rPr>
+        <w:t xml:space="preserve">float</w:t>
+      </w:r>
+      <w:r>
+        <w:rPr>
+          <w:rStyle w:val="NormalTok"/>
+        </w:rPr>
+        <w:t xml:space="preserve">(row[</w:t>
+      </w:r>
+      <w:r>
+        <w:rPr>
+          <w:rStyle w:val="DecValTok"/>
+        </w:rPr>
+        <w:t xml:space="preserve">0</w:t>
+      </w:r>
+      <w:r>
+        <w:rPr>
+          <w:rStyle w:val="NormalTok"/>
+        </w:rPr>
+        <w:t xml:space="preserve">]) </w:t>
+      </w:r>
+      <w:r>
+        <w:rPr>
+          <w:rStyle w:val="KeywordTok"/>
+        </w:rPr>
+        <w:t xml:space="preserve">for</w:t>
+      </w:r>
+      <w:r>
+        <w:rPr>
+          <w:rStyle w:val="NormalTok"/>
+        </w:rPr>
+        <w:t xml:space="preserve"> </w:t>
+      </w:r>
+      <w:r>
+        <w:rPr>
+          <w:rStyle w:val="NormalTok"/>
+        </w:rPr>
+        <w:t xml:space="preserve">row in csvrdr]  </w:t>
+      </w:r>
+      <w:r>
+        <w:rPr>
+          <w:rStyle w:val="CommentTok"/>
+        </w:rPr>
+        <w:t xml:space="preserve"># Read in the data and convert to float</w:t>
+      </w:r>
+      <w:r>
+        <w:cr/>
+      </w:r>
+      <w:r>
+        <w:rPr>
+          <w:rStyle w:val="NormalTok"/>
+        </w:rPr>
+        <w:t xml:space="preserve">f.close()  </w:t>
+      </w:r>
+      <w:r>
+        <w:rPr>
+          <w:rStyle w:val="CommentTok"/>
+        </w:rPr>
+        <w:t xml:space="preserve"># Close the file</w:t>
+      </w:r>
+      <w:r>
+        <w:cr/>
+      </w:r>
+      <w:r>
+        <w:cr/>
+      </w:r>
+      <w:r>
+        <w:rPr>
+          <w:rStyle w:val="NormalTok"/>
+        </w:rPr>
+        <w:t xml:space="preserve">ratios = []  </w:t>
+      </w:r>
+      <w:r>
+        <w:rPr>
+          <w:rStyle w:val="CommentTok"/>
+        </w:rPr>
+        <w:t xml:space="preserve"># Create a new list</w:t>
+      </w:r>
+      <w:r>
+        <w:cr/>
+      </w:r>
+      <w:r>
+        <w:rPr>
+          <w:rStyle w:val="KeywordTok"/>
+        </w:rPr>
+        <w:t xml:space="preserve">for</w:t>
+      </w:r>
+      <w:r>
+        <w:rPr>
+          <w:rStyle w:val="NormalTok"/>
+        </w:rPr>
+        <w:t xml:space="preserve"> </w:t>
+      </w:r>
+      <w:r>
+        <w:rPr>
+          <w:rStyle w:val="NormalTok"/>
+        </w:rPr>
+        <w:t xml:space="preserve">k in </w:t>
+      </w:r>
+      <w:r>
+        <w:rPr>
+          <w:rStyle w:val="DataTypeTok"/>
+        </w:rPr>
+        <w:t xml:space="preserve">range</w:t>
+      </w:r>
+      <w:r>
+        <w:rPr>
+          <w:rStyle w:val="NormalTok"/>
+        </w:rPr>
         <w:t xml:space="preserve">(</w:t>
       </w:r>
       <w:r>
         <w:rPr>
-          <w:rStyle w:val="StringTok"/>
-        </w:rPr>
-        <w:t xml:space="preserve">'fibonaccinumber.csv'</w:t>
+          <w:rStyle w:val="DecValTok"/>
+        </w:rPr>
+        <w:t xml:space="preserve">1</w:t>
       </w:r>
       <w:r>
         <w:rPr>
@@ -1088,421 +1539,102 @@
       </w:r>
       <w:r>
         <w:rPr>
-          <w:rStyle w:val="StringTok"/>
-        </w:rPr>
-        <w:t xml:space="preserve">'w'</w:t>
-      </w:r>
-      <w:r>
-        <w:rPr>
-          <w:rStyle w:val="NormalTok"/>
-        </w:rPr>
-        <w:t xml:space="preserve">)</w:t>
-      </w:r>
-      <w:r>
-        <w:cr/>
-      </w:r>
-      <w:r>
-        <w:rPr>
-          <w:rStyle w:val="NormalTok"/>
-        </w:rPr>
-        <w:t xml:space="preserve">csvwrtr = csv.writer(</w:t>
-      </w:r>
-      <w:r>
-        <w:rPr>
           <w:rStyle w:val="DataTypeTok"/>
         </w:rPr>
-        <w:t xml:space="preserve">file</w:t>
-      </w:r>
-      <w:r>
-        <w:rPr>
-          <w:rStyle w:val="NormalTok"/>
-        </w:rPr>
-        <w:t xml:space="preserve">)  </w:t>
+        <w:t xml:space="preserve">len</w:t>
+      </w:r>
+      <w:r>
+        <w:rPr>
+          <w:rStyle w:val="NormalTok"/>
+        </w:rPr>
+        <w:t xml:space="preserve">(data) - </w:t>
+      </w:r>
+      <w:r>
+        <w:rPr>
+          <w:rStyle w:val="DecValTok"/>
+        </w:rPr>
+        <w:t xml:space="preserve">1</w:t>
+      </w:r>
+      <w:r>
+        <w:rPr>
+          <w:rStyle w:val="NormalTok"/>
+        </w:rPr>
+        <w:t xml:space="preserve">):  </w:t>
       </w:r>
       <w:r>
         <w:rPr>
           <w:rStyle w:val="CommentTok"/>
         </w:rPr>
-        <w:t xml:space="preserve"># You have seen how to do this before</w:t>
-      </w:r>
-      <w:r>
-        <w:cr/>
-      </w:r>
-      <w:r>
-        <w:rPr>
-          <w:rStyle w:val="KeywordTok"/>
-        </w:rPr>
-        <w:t xml:space="preserve">for</w:t>
-      </w:r>
-      <w:r>
-        <w:rPr>
-          <w:rStyle w:val="NormalTok"/>
-        </w:rPr>
-        <w:t xml:space="preserve"> </w:t>
-      </w:r>
-      <w:r>
-        <w:rPr>
-          <w:rStyle w:val="NormalTok"/>
-        </w:rPr>
-        <w:t xml:space="preserve">n in </w:t>
-      </w:r>
-      <w:r>
-        <w:rPr>
-          <w:rStyle w:val="DataTypeTok"/>
-        </w:rPr>
-        <w:t xml:space="preserve">range</w:t>
-      </w:r>
-      <w:r>
-        <w:rPr>
-          <w:rStyle w:val="NormalTok"/>
-        </w:rPr>
-        <w:t xml:space="preserve">(</w:t>
+        <w:t xml:space="preserve"># Iterate over integers</w:t>
+      </w:r>
+      <w:r>
+        <w:cr/>
+      </w:r>
+      <w:r>
+        <w:rPr>
+          <w:rStyle w:val="NormalTok"/>
+        </w:rPr>
+        <w:t xml:space="preserve"> </w:t>
+      </w:r>
+      <w:r>
+        <w:rPr>
+          <w:rStyle w:val="NormalTok"/>
+        </w:rPr>
+        <w:t xml:space="preserve"> </w:t>
+      </w:r>
+      <w:r>
+        <w:rPr>
+          <w:rStyle w:val="NormalTok"/>
+        </w:rPr>
+        <w:t xml:space="preserve"> </w:t>
+      </w:r>
+      <w:r>
+        <w:rPr>
+          <w:rStyle w:val="NormalTok"/>
+        </w:rPr>
+        <w:t xml:space="preserve"> </w:t>
+      </w:r>
+      <w:r>
+        <w:rPr>
+          <w:rStyle w:val="NormalTok"/>
+        </w:rPr>
+        <w:t xml:space="preserve">ratios = [[k, data[k + </w:t>
       </w:r>
       <w:r>
         <w:rPr>
           <w:rStyle w:val="DecValTok"/>
         </w:rPr>
-        <w:t xml:space="preserve">201</w:t>
-      </w:r>
-      <w:r>
-        <w:rPr>
-          <w:rStyle w:val="NormalTok"/>
-        </w:rPr>
-        <w:t xml:space="preserve">):</w:t>
-      </w:r>
-      <w:r>
-        <w:cr/>
-      </w:r>
-      <w:r>
-        <w:rPr>
-          <w:rStyle w:val="NormalTok"/>
-        </w:rPr>
-        <w:t xml:space="preserve"> </w:t>
-      </w:r>
-      <w:r>
-        <w:rPr>
-          <w:rStyle w:val="NormalTok"/>
-        </w:rPr>
-        <w:t xml:space="preserve"> </w:t>
-      </w:r>
-      <w:r>
-        <w:rPr>
-          <w:rStyle w:val="NormalTok"/>
-        </w:rPr>
-        <w:t xml:space="preserve"> </w:t>
-      </w:r>
-      <w:r>
-        <w:rPr>
-          <w:rStyle w:val="NormalTok"/>
-        </w:rPr>
-        <w:t xml:space="preserve"> </w:t>
-      </w:r>
-      <w:r>
-        <w:rPr>
-          <w:rStyle w:val="NormalTok"/>
-        </w:rPr>
-        <w:t xml:space="preserve">csvwrtr.writerow([fib(n)])</w:t>
-      </w:r>
-      <w:r>
-        <w:cr/>
-      </w:r>
-      <w:r>
-        <w:cr/>
-      </w:r>
-      <w:r>
-        <w:rPr>
-          <w:rStyle w:val="NormalTok"/>
-        </w:rPr>
-        <w:t xml:space="preserve">csvwrtr.close()</w:t>
-      </w:r>
-    </w:p>
-    <w:p>
-      <w:r>
-        <w:t xml:space="preserve">Now let us import that file in to Sage and use the following code to obtain the ratios of two successive numbers:</w:t>
-      </w:r>
-    </w:p>
-    <w:p>
-      <w:pPr>
-        <w:pStyle w:val="SourceCode"/>
-      </w:pPr>
-      <w:r>
-        <w:rPr>
-          <w:rStyle w:val="CharTok"/>
-        </w:rPr>
-        <w:t xml:space="preserve">import</w:t>
-      </w:r>
-      <w:r>
-        <w:rPr>
-          <w:rStyle w:val="NormalTok"/>
-        </w:rPr>
-        <w:t xml:space="preserve"> </w:t>
-      </w:r>
-      <w:r>
-        <w:rPr>
-          <w:rStyle w:val="NormalTok"/>
-        </w:rPr>
-        <w:t xml:space="preserve">csv</w:t>
-      </w:r>
-      <w:r>
-        <w:cr/>
-      </w:r>
-      <w:r>
-        <w:cr/>
-      </w:r>
-      <w:r>
-        <w:rPr>
-          <w:rStyle w:val="DataTypeTok"/>
-        </w:rPr>
-        <w:t xml:space="preserve">file</w:t>
-      </w:r>
-      <w:r>
-        <w:rPr>
-          <w:rStyle w:val="NormalTok"/>
-        </w:rPr>
-        <w:t xml:space="preserve"> </w:t>
-      </w:r>
-      <w:r>
-        <w:rPr>
-          <w:rStyle w:val="NormalTok"/>
-        </w:rPr>
-        <w:t xml:space="preserve">= </w:t>
-      </w:r>
-      <w:r>
-        <w:rPr>
-          <w:rStyle w:val="DataTypeTok"/>
-        </w:rPr>
-        <w:t xml:space="preserve">open</w:t>
-      </w:r>
-      <w:r>
-        <w:rPr>
-          <w:rStyle w:val="NormalTok"/>
-        </w:rPr>
-        <w:t xml:space="preserve">(DATA + </w:t>
-      </w:r>
-      <w:r>
-        <w:rPr>
-          <w:rStyle w:val="StringTok"/>
-        </w:rPr>
-        <w:t xml:space="preserve">'fibs'</w:t>
-      </w:r>
-      <w:r>
-        <w:rPr>
-          <w:rStyle w:val="NormalTok"/>
-        </w:rPr>
-        <w:t xml:space="preserve">, </w:t>
-      </w:r>
-      <w:r>
-        <w:rPr>
-          <w:rStyle w:val="StringTok"/>
-        </w:rPr>
-        <w:t xml:space="preserve">'r'</w:t>
-      </w:r>
-      <w:r>
-        <w:rPr>
-          <w:rStyle w:val="NormalTok"/>
-        </w:rPr>
-        <w:t xml:space="preserve">)</w:t>
-      </w:r>
-      <w:r>
-        <w:cr/>
-      </w:r>
-      <w:r>
-        <w:rPr>
-          <w:rStyle w:val="NormalTok"/>
-        </w:rPr>
-        <w:t xml:space="preserve">csvrdr = csv.reader(</w:t>
-      </w:r>
-      <w:r>
-        <w:rPr>
-          <w:rStyle w:val="DataTypeTok"/>
-        </w:rPr>
-        <w:t xml:space="preserve">file</w:t>
-      </w:r>
-      <w:r>
-        <w:rPr>
-          <w:rStyle w:val="NormalTok"/>
-        </w:rPr>
-        <w:t xml:space="preserve">)</w:t>
-      </w:r>
-      <w:r>
-        <w:cr/>
-      </w:r>
-      <w:r>
-        <w:cr/>
-      </w:r>
-      <w:r>
-        <w:rPr>
-          <w:rStyle w:val="NormalTok"/>
-        </w:rPr>
-        <w:t xml:space="preserve">data = [</w:t>
-      </w:r>
-      <w:r>
-        <w:rPr>
-          <w:rStyle w:val="DataTypeTok"/>
-        </w:rPr>
-        <w:t xml:space="preserve">int</w:t>
-      </w:r>
-      <w:r>
-        <w:rPr>
-          <w:rStyle w:val="NormalTok"/>
-        </w:rPr>
-        <w:t xml:space="preserve">(row[</w:t>
-      </w:r>
-      <w:r>
-        <w:rPr>
-          <w:rStyle w:val="DecValTok"/>
-        </w:rPr>
-        <w:t xml:space="preserve">0</w:t>
-      </w:r>
-      <w:r>
-        <w:rPr>
-          <w:rStyle w:val="NormalTok"/>
-        </w:rPr>
-        <w:t xml:space="preserve">]) </w:t>
-      </w:r>
-      <w:r>
-        <w:rPr>
-          <w:rStyle w:val="KeywordTok"/>
-        </w:rPr>
-        <w:t xml:space="preserve">for</w:t>
-      </w:r>
-      <w:r>
-        <w:rPr>
-          <w:rStyle w:val="NormalTok"/>
-        </w:rPr>
-        <w:t xml:space="preserve"> </w:t>
-      </w:r>
-      <w:r>
-        <w:rPr>
-          <w:rStyle w:val="NormalTok"/>
-        </w:rPr>
-        <w:t xml:space="preserve">row in data]</w:t>
-      </w:r>
-      <w:r>
-        <w:cr/>
-      </w:r>
-      <w:r>
-        <w:cr/>
-      </w:r>
-      <w:r>
-        <w:rPr>
-          <w:rStyle w:val="NormalTok"/>
-        </w:rPr>
-        <w:t xml:space="preserve">ratios = []</w:t>
-      </w:r>
-      <w:r>
-        <w:cr/>
-      </w:r>
-      <w:r>
-        <w:rPr>
-          <w:rStyle w:val="KeywordTok"/>
-        </w:rPr>
-        <w:t xml:space="preserve">for</w:t>
-      </w:r>
-      <w:r>
-        <w:rPr>
-          <w:rStyle w:val="NormalTok"/>
-        </w:rPr>
-        <w:t xml:space="preserve"> </w:t>
-      </w:r>
-      <w:r>
-        <w:rPr>
-          <w:rStyle w:val="NormalTok"/>
-        </w:rPr>
-        <w:t xml:space="preserve">k in </w:t>
-      </w:r>
-      <w:r>
-        <w:rPr>
-          <w:rStyle w:val="DataTypeTok"/>
-        </w:rPr>
-        <w:t xml:space="preserve">range</w:t>
-      </w:r>
-      <w:r>
-        <w:rPr>
-          <w:rStyle w:val="NormalTok"/>
-        </w:rPr>
-        <w:t xml:space="preserve">(</w:t>
-      </w:r>
-      <w:r>
-        <w:rPr>
-          <w:rStyle w:val="DataTypeTok"/>
-        </w:rPr>
-        <w:t xml:space="preserve">len</w:t>
-      </w:r>
-      <w:r>
-        <w:rPr>
-          <w:rStyle w:val="NormalTok"/>
-        </w:rPr>
-        <w:t xml:space="preserve">(data) - </w:t>
-      </w:r>
-      <w:r>
-        <w:rPr>
-          <w:rStyle w:val="DecValTok"/>
-        </w:rPr>
         <w:t xml:space="preserve">1</w:t>
       </w:r>
       <w:r>
         <w:rPr>
           <w:rStyle w:val="NormalTok"/>
         </w:rPr>
-        <w:t xml:space="preserve">):</w:t>
-      </w:r>
-      <w:r>
-        <w:cr/>
-      </w:r>
-      <w:r>
-        <w:rPr>
-          <w:rStyle w:val="NormalTok"/>
-        </w:rPr>
-        <w:t xml:space="preserve"> </w:t>
-      </w:r>
-      <w:r>
-        <w:rPr>
-          <w:rStyle w:val="NormalTok"/>
-        </w:rPr>
-        <w:t xml:space="preserve"> </w:t>
-      </w:r>
-      <w:r>
-        <w:rPr>
-          <w:rStyle w:val="NormalTok"/>
-        </w:rPr>
-        <w:t xml:space="preserve"> </w:t>
-      </w:r>
-      <w:r>
-        <w:rPr>
-          <w:rStyle w:val="NormalTok"/>
-        </w:rPr>
-        <w:t xml:space="preserve"> </w:t>
-      </w:r>
-      <w:r>
-        <w:rPr>
-          <w:rStyle w:val="NormalTok"/>
-        </w:rPr>
-        <w:t xml:space="preserve">ratios = [[k, data[k + </w:t>
-      </w:r>
-      <w:r>
-        <w:rPr>
-          <w:rStyle w:val="DecValTok"/>
-        </w:rPr>
-        <w:t xml:space="preserve">1</w:t>
-      </w:r>
-      <w:r>
-        <w:rPr>
-          <w:rStyle w:val="NormalTok"/>
-        </w:rPr>
-        <w:t xml:space="preserve">] / data[k]]]</w:t>
-      </w:r>
-      <w:r>
-        <w:cr/>
-      </w:r>
-      <w:r>
-        <w:cr/>
-      </w:r>
-      <w:r>
-        <w:rPr>
-          <w:rStyle w:val="NormalTok"/>
-        </w:rPr>
-        <w:t xml:space="preserve">list_plot(k)</w:t>
+        <w:t xml:space="preserve">] / data[k]]]  </w:t>
+      </w:r>
+      <w:r>
+        <w:rPr>
+          <w:rStyle w:val="CommentTok"/>
+        </w:rPr>
+        <w:t xml:space="preserve"># Add a tuple with the ratio of two consecutive number from the Fibonacci sequence</w:t>
+      </w:r>
+      <w:r>
+        <w:cr/>
+      </w:r>
+      <w:r>
+        <w:cr/>
+      </w:r>
+      <w:r>
+        <w:rPr>
+          <w:rStyle w:val="NormalTok"/>
+        </w:rPr>
+        <w:t xml:space="preserve">list_plot(k) </w:t>
+      </w:r>
+      <w:r>
+        <w:rPr>
+          <w:rStyle w:val="CommentTok"/>
+        </w:rPr>
+        <w:t xml:space="preserve"># A list plot</w:t>
       </w:r>
     </w:p>
     <w:p>
@@ -1614,7 +1746,7 @@
 <file path=word/numbering.xml><?xml version="1.0" encoding="utf-8"?>
 <w:numbering xmlns:w="http://schemas.openxmlformats.org/wordprocessingml/2006/main">
   <w:abstractNum w:abstractNumId="0">
-    <w:nsid w:val="b1aef679"/>
+    <w:nsid w:val="7ed06d0e"/>
     <w:multiLevelType w:val="multilevel"/>
     <w:lvl w:ilvl="0">
       <w:numFmt w:val="bullet"/>
@@ -1695,7 +1827,7 @@
     </w:lvl>
   </w:abstractNum>
   <w:abstractNum w:abstractNumId="2">
-    <w:nsid w:val="a16562f2"/>
+    <w:nsid w:val="ebcc6944"/>
     <w:multiLevelType w:val="multilevel"/>
     <w:lvl w:ilvl="0">
       <w:numFmt w:val="bullet"/>
@@ -1776,7 +1908,7 @@
     </w:lvl>
   </w:abstractNum>
   <w:abstractNum w:abstractNumId="3">
-    <w:nsid w:val="1b64c3c3"/>
+    <w:nsid w:val="f2536919"/>
     <w:multiLevelType w:val="multilevel"/>
     <w:lvl w:ilvl="0">
       <w:start w:val="1"/>

</xml_diff>